<commit_message>
docs + power point
</commit_message>
<xml_diff>
--- a/Documentation/05_CR_V1.docx
+++ b/Documentation/05_CR_V1.docx
@@ -1662,14 +1662,6 @@
     <w:p>
       <w:pPr>
         <w:rPr>
-          <w:sz w:val="22"/>
-          <w:szCs w:val="22"/>
-        </w:rPr>
-      </w:pPr>
-    </w:p>
-    <w:p>
-      <w:pPr>
-        <w:rPr>
           <w:sz w:val="36"/>
           <w:szCs w:val="36"/>
         </w:rPr>
@@ -2248,51 +2240,42 @@
           <w:szCs w:val="22"/>
         </w:rPr>
       </w:pPr>
-      <w:proofErr w:type="gramStart"/>
+      <w:r>
+        <w:rPr>
+          <w:sz w:val="22"/>
+          <w:szCs w:val="22"/>
+        </w:rPr>
+        <w:t xml:space="preserve">la création, la sauvegarde, et la suppression d’utilisateurs, mais également la sauvegarde par utilisateurs du score et d’autres statistiques </w:t>
+      </w:r>
+      <w:r>
+        <w:rPr>
+          <w:sz w:val="22"/>
+          <w:szCs w:val="22"/>
+        </w:rPr>
+        <w:t>de jeu.</w:t>
+      </w:r>
+      <w:r>
+        <w:rPr>
+          <w:sz w:val="22"/>
+          <w:szCs w:val="22"/>
+        </w:rPr>
+        <w:t xml:space="preserve"> </w:t>
+      </w:r>
+    </w:p>
+    <w:p>
+      <w:pPr>
+        <w:ind w:firstLine="360"/>
+        <w:rPr>
+          <w:sz w:val="22"/>
+          <w:szCs w:val="22"/>
+        </w:rPr>
+      </w:pPr>
       <w:r>
         <w:rPr>
           <w:sz w:val="22"/>
           <w:szCs w:val="22"/>
         </w:rPr>
         <w:lastRenderedPageBreak/>
-        <w:t>la</w:t>
-      </w:r>
-      <w:proofErr w:type="gramEnd"/>
-      <w:r>
-        <w:rPr>
-          <w:sz w:val="22"/>
-          <w:szCs w:val="22"/>
-        </w:rPr>
-        <w:t xml:space="preserve"> création, la sauvegarde, et la suppression d’utilisateurs, mais également la sauvegarde par utilisateurs du score et d’autres statistiques </w:t>
-      </w:r>
-      <w:r>
-        <w:rPr>
-          <w:sz w:val="22"/>
-          <w:szCs w:val="22"/>
-        </w:rPr>
-        <w:t>de jeu.</w:t>
-      </w:r>
-      <w:r>
-        <w:rPr>
-          <w:sz w:val="22"/>
-          <w:szCs w:val="22"/>
-        </w:rPr>
-        <w:t xml:space="preserve"> </w:t>
-      </w:r>
-    </w:p>
-    <w:p>
-      <w:pPr>
-        <w:ind w:firstLine="360"/>
-        <w:rPr>
-          <w:sz w:val="22"/>
-          <w:szCs w:val="22"/>
-        </w:rPr>
-      </w:pPr>
-      <w:r>
-        <w:rPr>
-          <w:sz w:val="22"/>
-          <w:szCs w:val="22"/>
-        </w:rPr>
         <w:t>Au milieu de ces ajouts, nous avons tent</w:t>
       </w:r>
       <w:r>
@@ -2654,17 +2637,161 @@
           <w:sz w:val="22"/>
           <w:szCs w:val="22"/>
         </w:rPr>
-        <w:t xml:space="preserve">Date de début de projet : 5 </w:t>
-      </w:r>
-      <w:proofErr w:type="gramStart"/>
-      <w:r>
-        <w:rPr>
-          <w:sz w:val="22"/>
-          <w:szCs w:val="22"/>
-        </w:rPr>
-        <w:t>Janvier</w:t>
-      </w:r>
-      <w:proofErr w:type="gramEnd"/>
+        <w:t>Date de début de projet : 5 Janvier 2021</w:t>
+      </w:r>
+    </w:p>
+    <w:p>
+      <w:pPr>
+        <w:rPr>
+          <w:sz w:val="22"/>
+          <w:szCs w:val="22"/>
+        </w:rPr>
+      </w:pPr>
+      <w:r>
+        <w:rPr>
+          <w:sz w:val="22"/>
+          <w:szCs w:val="22"/>
+        </w:rPr>
+        <w:t>Création de l’équipe : 5 Janvier 2021</w:t>
+      </w:r>
+    </w:p>
+    <w:p>
+      <w:pPr>
+        <w:rPr>
+          <w:sz w:val="22"/>
+          <w:szCs w:val="22"/>
+        </w:rPr>
+      </w:pPr>
+      <w:r>
+        <w:rPr>
+          <w:sz w:val="22"/>
+          <w:szCs w:val="22"/>
+        </w:rPr>
+        <w:t>Début de la réflexion et première(s) réunion(s) : semaine du 5 Janvier 2021</w:t>
+      </w:r>
+    </w:p>
+    <w:p>
+      <w:pPr>
+        <w:rPr>
+          <w:sz w:val="22"/>
+          <w:szCs w:val="22"/>
+        </w:rPr>
+      </w:pPr>
+      <w:r>
+        <w:rPr>
+          <w:sz w:val="22"/>
+          <w:szCs w:val="22"/>
+        </w:rPr>
+        <w:t>Premier point d’avancement : 27 Janvier 2021</w:t>
+      </w:r>
+    </w:p>
+    <w:p>
+      <w:pPr>
+        <w:rPr>
+          <w:sz w:val="22"/>
+          <w:szCs w:val="22"/>
+        </w:rPr>
+      </w:pPr>
+      <w:r>
+        <w:rPr>
+          <w:sz w:val="22"/>
+          <w:szCs w:val="22"/>
+        </w:rPr>
+        <w:t xml:space="preserve">Début de la création de l’architecture principale : du 01 Février 2021 au 19 Février </w:t>
+      </w:r>
+    </w:p>
+    <w:p>
+      <w:pPr>
+        <w:rPr>
+          <w:sz w:val="22"/>
+          <w:szCs w:val="22"/>
+        </w:rPr>
+      </w:pPr>
+      <w:r>
+        <w:rPr>
+          <w:sz w:val="22"/>
+          <w:szCs w:val="22"/>
+        </w:rPr>
+        <w:t>Création de la zone de jeu</w:t>
+      </w:r>
+      <w:r>
+        <w:rPr>
+          <w:sz w:val="22"/>
+          <w:szCs w:val="22"/>
+        </w:rPr>
+        <w:t xml:space="preserve"> / raquettes et balle</w:t>
+      </w:r>
+      <w:r>
+        <w:rPr>
+          <w:sz w:val="22"/>
+          <w:szCs w:val="22"/>
+        </w:rPr>
+        <w:t xml:space="preserve"> : du </w:t>
+      </w:r>
+      <w:r>
+        <w:rPr>
+          <w:sz w:val="22"/>
+          <w:szCs w:val="22"/>
+        </w:rPr>
+        <w:t>19</w:t>
+      </w:r>
+      <w:r>
+        <w:rPr>
+          <w:sz w:val="22"/>
+          <w:szCs w:val="22"/>
+        </w:rPr>
+        <w:t xml:space="preserve"> Mars 2021 au </w:t>
+      </w:r>
+      <w:r>
+        <w:rPr>
+          <w:sz w:val="22"/>
+          <w:szCs w:val="22"/>
+        </w:rPr>
+        <w:t>21</w:t>
+      </w:r>
+      <w:r>
+        <w:rPr>
+          <w:sz w:val="22"/>
+          <w:szCs w:val="22"/>
+        </w:rPr>
+        <w:t xml:space="preserve"> Mars 2021</w:t>
+      </w:r>
+    </w:p>
+    <w:p>
+      <w:pPr>
+        <w:rPr>
+          <w:sz w:val="22"/>
+          <w:szCs w:val="22"/>
+        </w:rPr>
+      </w:pPr>
+      <w:r>
+        <w:rPr>
+          <w:sz w:val="22"/>
+          <w:szCs w:val="22"/>
+        </w:rPr>
+        <w:t xml:space="preserve">Création des modes de jeu : du 22 Mars 2021 au </w:t>
+      </w:r>
+      <w:r>
+        <w:rPr>
+          <w:sz w:val="22"/>
+          <w:szCs w:val="22"/>
+        </w:rPr>
+        <w:t>2</w:t>
+      </w:r>
+      <w:r>
+        <w:rPr>
+          <w:sz w:val="22"/>
+          <w:szCs w:val="22"/>
+        </w:rPr>
+        <w:t xml:space="preserve">6 </w:t>
+      </w:r>
+      <w:r>
+        <w:rPr>
+          <w:sz w:val="22"/>
+          <w:szCs w:val="22"/>
+        </w:rPr>
+        <w:t>Mars</w:t>
+      </w:r>
       <w:r>
         <w:rPr>
           <w:sz w:val="22"/>
@@ -2685,187 +2812,7 @@
           <w:sz w:val="22"/>
           <w:szCs w:val="22"/>
         </w:rPr>
-        <w:t xml:space="preserve">Création de l’équipe : 5 </w:t>
-      </w:r>
-      <w:proofErr w:type="gramStart"/>
-      <w:r>
-        <w:rPr>
-          <w:sz w:val="22"/>
-          <w:szCs w:val="22"/>
-        </w:rPr>
-        <w:t>Janvier</w:t>
-      </w:r>
-      <w:proofErr w:type="gramEnd"/>
-      <w:r>
-        <w:rPr>
-          <w:sz w:val="22"/>
-          <w:szCs w:val="22"/>
-        </w:rPr>
-        <w:t xml:space="preserve"> 2021</w:t>
-      </w:r>
-    </w:p>
-    <w:p>
-      <w:pPr>
-        <w:rPr>
-          <w:sz w:val="22"/>
-          <w:szCs w:val="22"/>
-        </w:rPr>
-      </w:pPr>
-      <w:r>
-        <w:rPr>
-          <w:sz w:val="22"/>
-          <w:szCs w:val="22"/>
-        </w:rPr>
-        <w:t>Début de la réflexion et première(s) réunion(s) : semaine du 5 Janvier 2021</w:t>
-      </w:r>
-    </w:p>
-    <w:p>
-      <w:pPr>
-        <w:rPr>
-          <w:sz w:val="22"/>
-          <w:szCs w:val="22"/>
-        </w:rPr>
-      </w:pPr>
-      <w:r>
-        <w:rPr>
-          <w:sz w:val="22"/>
-          <w:szCs w:val="22"/>
-        </w:rPr>
-        <w:t xml:space="preserve">Premier point d’avancement : 27 </w:t>
-      </w:r>
-      <w:proofErr w:type="gramStart"/>
-      <w:r>
-        <w:rPr>
-          <w:sz w:val="22"/>
-          <w:szCs w:val="22"/>
-        </w:rPr>
-        <w:t>Janvier</w:t>
-      </w:r>
-      <w:proofErr w:type="gramEnd"/>
-      <w:r>
-        <w:rPr>
-          <w:sz w:val="22"/>
-          <w:szCs w:val="22"/>
-        </w:rPr>
-        <w:t xml:space="preserve"> 2021</w:t>
-      </w:r>
-    </w:p>
-    <w:p>
-      <w:pPr>
-        <w:rPr>
-          <w:sz w:val="22"/>
-          <w:szCs w:val="22"/>
-        </w:rPr>
-      </w:pPr>
-      <w:r>
-        <w:rPr>
-          <w:sz w:val="22"/>
-          <w:szCs w:val="22"/>
-        </w:rPr>
-        <w:t xml:space="preserve">Début de la création de l’architecture principale : du 01 Février 2021 au 19 Février </w:t>
-      </w:r>
-    </w:p>
-    <w:p>
-      <w:pPr>
-        <w:rPr>
-          <w:sz w:val="22"/>
-          <w:szCs w:val="22"/>
-        </w:rPr>
-      </w:pPr>
-      <w:r>
-        <w:rPr>
-          <w:sz w:val="22"/>
-          <w:szCs w:val="22"/>
-        </w:rPr>
-        <w:t>Création de la zone de jeu</w:t>
-      </w:r>
-      <w:r>
-        <w:rPr>
-          <w:sz w:val="22"/>
-          <w:szCs w:val="22"/>
-        </w:rPr>
-        <w:t xml:space="preserve"> / raquettes et balle</w:t>
-      </w:r>
-      <w:r>
-        <w:rPr>
-          <w:sz w:val="22"/>
-          <w:szCs w:val="22"/>
-        </w:rPr>
-        <w:t> : du 01 Mars 2021 au 12 Mars 2021</w:t>
-      </w:r>
-    </w:p>
-    <w:p>
-      <w:pPr>
-        <w:rPr>
-          <w:sz w:val="22"/>
-          <w:szCs w:val="22"/>
-        </w:rPr>
-      </w:pPr>
-      <w:r>
-        <w:rPr>
-          <w:sz w:val="22"/>
-          <w:szCs w:val="22"/>
-        </w:rPr>
-        <w:t xml:space="preserve">Création des modes de jeu : du 22 Mars 2021 au </w:t>
-      </w:r>
-      <w:r>
-        <w:rPr>
-          <w:sz w:val="22"/>
-          <w:szCs w:val="22"/>
-        </w:rPr>
-        <w:t>2</w:t>
-      </w:r>
-      <w:r>
-        <w:rPr>
-          <w:sz w:val="22"/>
-          <w:szCs w:val="22"/>
-        </w:rPr>
-        <w:t xml:space="preserve">6 </w:t>
-      </w:r>
-      <w:r>
-        <w:rPr>
-          <w:sz w:val="22"/>
-          <w:szCs w:val="22"/>
-        </w:rPr>
-        <w:t>Mars</w:t>
-      </w:r>
-      <w:r>
-        <w:rPr>
-          <w:sz w:val="22"/>
-          <w:szCs w:val="22"/>
-        </w:rPr>
-        <w:t xml:space="preserve"> 2021</w:t>
-      </w:r>
-    </w:p>
-    <w:p>
-      <w:pPr>
-        <w:rPr>
-          <w:sz w:val="22"/>
-          <w:szCs w:val="22"/>
-        </w:rPr>
-      </w:pPr>
-      <w:r>
-        <w:rPr>
-          <w:sz w:val="22"/>
-          <w:szCs w:val="22"/>
-        </w:rPr>
-        <w:t xml:space="preserve">Création des utilisateurs et de leurs données : 29 </w:t>
-      </w:r>
-      <w:proofErr w:type="gramStart"/>
-      <w:r>
-        <w:rPr>
-          <w:sz w:val="22"/>
-          <w:szCs w:val="22"/>
-        </w:rPr>
-        <w:t>Mars</w:t>
-      </w:r>
-      <w:proofErr w:type="gramEnd"/>
-      <w:r>
-        <w:rPr>
-          <w:sz w:val="22"/>
-          <w:szCs w:val="22"/>
-        </w:rPr>
-        <w:t xml:space="preserve"> 2021 au 21 Avril 2021</w:t>
+        <w:t>Création des utilisateurs et de leurs données : 29 Mars 2021 au 21 Avril 2021</w:t>
       </w:r>
     </w:p>
     <w:p>
@@ -3127,23 +3074,7 @@
           <w:sz w:val="22"/>
           <w:szCs w:val="22"/>
         </w:rPr>
-        <w:t xml:space="preserve">William </w:t>
-      </w:r>
-      <w:proofErr w:type="spellStart"/>
-      <w:r>
-        <w:rPr>
-          <w:sz w:val="22"/>
-          <w:szCs w:val="22"/>
-        </w:rPr>
-        <w:t>Maignent</w:t>
-      </w:r>
-      <w:proofErr w:type="spellEnd"/>
-      <w:r>
-        <w:rPr>
-          <w:sz w:val="22"/>
-          <w:szCs w:val="22"/>
-        </w:rPr>
-        <w:t> : Testeur</w:t>
+        <w:t>William Maignent : Testeur</w:t>
       </w:r>
     </w:p>
     <w:p>
@@ -3469,17 +3400,8 @@
                 <w:sz w:val="22"/>
                 <w:szCs w:val="22"/>
               </w:rPr>
-              <w:t xml:space="preserve">William </w:t>
+              <w:t>William Maignent</w:t>
             </w:r>
-            <w:proofErr w:type="spellStart"/>
-            <w:r>
-              <w:rPr>
-                <w:sz w:val="22"/>
-                <w:szCs w:val="22"/>
-              </w:rPr>
-              <w:t>Maignent</w:t>
-            </w:r>
-            <w:proofErr w:type="spellEnd"/>
           </w:p>
         </w:tc>
         <w:tc>

</xml_diff>